<commit_message>
updated index.html updated presentations (now in English) Added menti results day 1
</commit_message>
<xml_diff>
--- a/Workshop/2018-10 Deelnemerslijst Microservices en Docker najaar 2018.docx
+++ b/Workshop/2018-10 Deelnemerslijst Microservices en Docker najaar 2018.docx
@@ -77,8 +77,6 @@
         <w:tab/>
         <w:t>Dag 3</w:t>
       </w:r>
-      <w:bookmarkStart w:id="0" w:name="_GoBack"/>
-      <w:bookmarkEnd w:id="0"/>
     </w:p>
     <w:tbl>
       <w:tblPr>
@@ -127,19 +125,34 @@
           <w:tcPr>
             <w:tcW w:w="1276" w:type="dxa"/>
           </w:tcPr>
-          <w:p/>
-        </w:tc>
-        <w:tc>
-          <w:tcPr>
-            <w:tcW w:w="1260" w:type="dxa"/>
-          </w:tcPr>
-          <w:p/>
-        </w:tc>
-        <w:tc>
-          <w:tcPr>
-            <w:tcW w:w="1260" w:type="dxa"/>
-          </w:tcPr>
-          <w:p/>
+          <w:p>
+            <w:pPr>
+              <w:jc w:val="center"/>
+            </w:pPr>
+            <w:r>
+              <w:t>X</w:t>
+            </w:r>
+          </w:p>
+        </w:tc>
+        <w:tc>
+          <w:tcPr>
+            <w:tcW w:w="1260" w:type="dxa"/>
+          </w:tcPr>
+          <w:p>
+            <w:pPr>
+              <w:jc w:val="center"/>
+            </w:pPr>
+          </w:p>
+        </w:tc>
+        <w:tc>
+          <w:tcPr>
+            <w:tcW w:w="1260" w:type="dxa"/>
+          </w:tcPr>
+          <w:p>
+            <w:pPr>
+              <w:jc w:val="center"/>
+            </w:pPr>
+          </w:p>
         </w:tc>
       </w:tr>
       <w:tr>
@@ -175,19 +188,34 @@
           <w:tcPr>
             <w:tcW w:w="1276" w:type="dxa"/>
           </w:tcPr>
-          <w:p/>
-        </w:tc>
-        <w:tc>
-          <w:tcPr>
-            <w:tcW w:w="1260" w:type="dxa"/>
-          </w:tcPr>
-          <w:p/>
-        </w:tc>
-        <w:tc>
-          <w:tcPr>
-            <w:tcW w:w="1260" w:type="dxa"/>
-          </w:tcPr>
-          <w:p/>
+          <w:p>
+            <w:pPr>
+              <w:jc w:val="center"/>
+            </w:pPr>
+            <w:r>
+              <w:t>-</w:t>
+            </w:r>
+          </w:p>
+        </w:tc>
+        <w:tc>
+          <w:tcPr>
+            <w:tcW w:w="1260" w:type="dxa"/>
+          </w:tcPr>
+          <w:p>
+            <w:pPr>
+              <w:jc w:val="center"/>
+            </w:pPr>
+          </w:p>
+        </w:tc>
+        <w:tc>
+          <w:tcPr>
+            <w:tcW w:w="1260" w:type="dxa"/>
+          </w:tcPr>
+          <w:p>
+            <w:pPr>
+              <w:jc w:val="center"/>
+            </w:pPr>
+          </w:p>
         </w:tc>
       </w:tr>
       <w:tr>
@@ -211,51 +239,51 @@
               <w:rPr>
                 <w:lang w:val="en-US"/>
               </w:rPr>
-              <w:t xml:space="preserve">Robin </w:t>
-            </w:r>
-            <w:proofErr w:type="spellStart"/>
-            <w:r>
+              <w:t>Robin Klock</w:t>
+            </w:r>
+          </w:p>
+        </w:tc>
+        <w:tc>
+          <w:tcPr>
+            <w:tcW w:w="1570" w:type="dxa"/>
+          </w:tcPr>
+          <w:p>
+            <w:pPr>
               <w:rPr>
                 <w:lang w:val="en-US"/>
               </w:rPr>
-              <w:t>Klock</w:t>
-            </w:r>
-            <w:proofErr w:type="spellEnd"/>
-          </w:p>
-        </w:tc>
-        <w:tc>
-          <w:tcPr>
-            <w:tcW w:w="1570" w:type="dxa"/>
-          </w:tcPr>
-          <w:p>
-            <w:pPr>
+            </w:pPr>
+            <w:r>
+              <w:t>Regio West</w:t>
+            </w:r>
+          </w:p>
+        </w:tc>
+        <w:tc>
+          <w:tcPr>
+            <w:tcW w:w="1276" w:type="dxa"/>
+          </w:tcPr>
+          <w:p>
+            <w:pPr>
+              <w:jc w:val="center"/>
               <w:rPr>
                 <w:lang w:val="en-US"/>
               </w:rPr>
             </w:pPr>
             <w:r>
-              <w:t>Regio West</w:t>
-            </w:r>
-          </w:p>
-        </w:tc>
-        <w:tc>
-          <w:tcPr>
-            <w:tcW w:w="1276" w:type="dxa"/>
-          </w:tcPr>
-          <w:p>
-            <w:pPr>
               <w:rPr>
                 <w:lang w:val="en-US"/>
               </w:rPr>
-            </w:pPr>
-          </w:p>
-        </w:tc>
-        <w:tc>
-          <w:tcPr>
-            <w:tcW w:w="1260" w:type="dxa"/>
-          </w:tcPr>
-          <w:p>
-            <w:pPr>
+              <w:t>X</w:t>
+            </w:r>
+          </w:p>
+        </w:tc>
+        <w:tc>
+          <w:tcPr>
+            <w:tcW w:w="1260" w:type="dxa"/>
+          </w:tcPr>
+          <w:p>
+            <w:pPr>
+              <w:jc w:val="center"/>
               <w:rPr>
                 <w:lang w:val="en-US"/>
               </w:rPr>
@@ -268,6 +296,7 @@
           </w:tcPr>
           <w:p>
             <w:pPr>
+              <w:jc w:val="center"/>
               <w:rPr>
                 <w:lang w:val="en-US"/>
               </w:rPr>
@@ -321,30 +350,39 @@
           </w:tcPr>
           <w:p>
             <w:pPr>
+              <w:jc w:val="center"/>
               <w:rPr>
                 <w:lang w:val="en-US"/>
               </w:rPr>
             </w:pPr>
-          </w:p>
-        </w:tc>
-        <w:tc>
-          <w:tcPr>
-            <w:tcW w:w="1260" w:type="dxa"/>
-          </w:tcPr>
-          <w:p>
-            <w:pPr>
+            <w:r>
               <w:rPr>
                 <w:lang w:val="en-US"/>
               </w:rPr>
-            </w:pPr>
-          </w:p>
-        </w:tc>
-        <w:tc>
-          <w:tcPr>
-            <w:tcW w:w="1260" w:type="dxa"/>
-          </w:tcPr>
-          <w:p>
-            <w:pPr>
+              <w:t>X</w:t>
+            </w:r>
+          </w:p>
+        </w:tc>
+        <w:tc>
+          <w:tcPr>
+            <w:tcW w:w="1260" w:type="dxa"/>
+          </w:tcPr>
+          <w:p>
+            <w:pPr>
+              <w:jc w:val="center"/>
+              <w:rPr>
+                <w:lang w:val="en-US"/>
+              </w:rPr>
+            </w:pPr>
+          </w:p>
+        </w:tc>
+        <w:tc>
+          <w:tcPr>
+            <w:tcW w:w="1260" w:type="dxa"/>
+          </w:tcPr>
+          <w:p>
+            <w:pPr>
+              <w:jc w:val="center"/>
               <w:rPr>
                 <w:lang w:val="en-US"/>
               </w:rPr>
@@ -367,13 +405,8 @@
               <w:ind w:left="0" w:firstLine="0"/>
             </w:pPr>
             <w:r>
-              <w:t xml:space="preserve">Niek de </w:t>
-            </w:r>
-            <w:proofErr w:type="spellStart"/>
-            <w:r>
-              <w:t>Gooijer</w:t>
-            </w:r>
-            <w:proofErr w:type="spellEnd"/>
+              <w:t>Niek de Gooijer</w:t>
+            </w:r>
           </w:p>
         </w:tc>
         <w:tc>
@@ -390,19 +423,34 @@
           <w:tcPr>
             <w:tcW w:w="1276" w:type="dxa"/>
           </w:tcPr>
-          <w:p/>
-        </w:tc>
-        <w:tc>
-          <w:tcPr>
-            <w:tcW w:w="1260" w:type="dxa"/>
-          </w:tcPr>
-          <w:p/>
-        </w:tc>
-        <w:tc>
-          <w:tcPr>
-            <w:tcW w:w="1260" w:type="dxa"/>
-          </w:tcPr>
-          <w:p/>
+          <w:p>
+            <w:pPr>
+              <w:jc w:val="center"/>
+            </w:pPr>
+            <w:r>
+              <w:t>X</w:t>
+            </w:r>
+          </w:p>
+        </w:tc>
+        <w:tc>
+          <w:tcPr>
+            <w:tcW w:w="1260" w:type="dxa"/>
+          </w:tcPr>
+          <w:p>
+            <w:pPr>
+              <w:jc w:val="center"/>
+            </w:pPr>
+          </w:p>
+        </w:tc>
+        <w:tc>
+          <w:tcPr>
+            <w:tcW w:w="1260" w:type="dxa"/>
+          </w:tcPr>
+          <w:p>
+            <w:pPr>
+              <w:jc w:val="center"/>
+            </w:pPr>
+          </w:p>
         </w:tc>
       </w:tr>
       <w:tr>
@@ -438,19 +486,34 @@
           <w:tcPr>
             <w:tcW w:w="1276" w:type="dxa"/>
           </w:tcPr>
-          <w:p/>
-        </w:tc>
-        <w:tc>
-          <w:tcPr>
-            <w:tcW w:w="1260" w:type="dxa"/>
-          </w:tcPr>
-          <w:p/>
-        </w:tc>
-        <w:tc>
-          <w:tcPr>
-            <w:tcW w:w="1260" w:type="dxa"/>
-          </w:tcPr>
-          <w:p/>
+          <w:p>
+            <w:pPr>
+              <w:jc w:val="center"/>
+            </w:pPr>
+            <w:r>
+              <w:t>X</w:t>
+            </w:r>
+          </w:p>
+        </w:tc>
+        <w:tc>
+          <w:tcPr>
+            <w:tcW w:w="1260" w:type="dxa"/>
+          </w:tcPr>
+          <w:p>
+            <w:pPr>
+              <w:jc w:val="center"/>
+            </w:pPr>
+          </w:p>
+        </w:tc>
+        <w:tc>
+          <w:tcPr>
+            <w:tcW w:w="1260" w:type="dxa"/>
+          </w:tcPr>
+          <w:p>
+            <w:pPr>
+              <w:jc w:val="center"/>
+            </w:pPr>
+          </w:p>
         </w:tc>
       </w:tr>
       <w:tr>
@@ -468,13 +531,8 @@
               <w:ind w:left="0" w:firstLine="0"/>
             </w:pPr>
             <w:r>
-              <w:t xml:space="preserve">Pim van </w:t>
-            </w:r>
-            <w:proofErr w:type="spellStart"/>
-            <w:r>
-              <w:t>Oers</w:t>
-            </w:r>
-            <w:proofErr w:type="spellEnd"/>
+              <w:t>Pim van Oers</w:t>
+            </w:r>
           </w:p>
         </w:tc>
         <w:tc>
@@ -491,19 +549,34 @@
           <w:tcPr>
             <w:tcW w:w="1276" w:type="dxa"/>
           </w:tcPr>
-          <w:p/>
-        </w:tc>
-        <w:tc>
-          <w:tcPr>
-            <w:tcW w:w="1260" w:type="dxa"/>
-          </w:tcPr>
-          <w:p/>
-        </w:tc>
-        <w:tc>
-          <w:tcPr>
-            <w:tcW w:w="1260" w:type="dxa"/>
-          </w:tcPr>
-          <w:p/>
+          <w:p>
+            <w:pPr>
+              <w:jc w:val="center"/>
+            </w:pPr>
+            <w:r>
+              <w:t>X</w:t>
+            </w:r>
+          </w:p>
+        </w:tc>
+        <w:tc>
+          <w:tcPr>
+            <w:tcW w:w="1260" w:type="dxa"/>
+          </w:tcPr>
+          <w:p>
+            <w:pPr>
+              <w:jc w:val="center"/>
+            </w:pPr>
+          </w:p>
+        </w:tc>
+        <w:tc>
+          <w:tcPr>
+            <w:tcW w:w="1260" w:type="dxa"/>
+          </w:tcPr>
+          <w:p>
+            <w:pPr>
+              <w:jc w:val="center"/>
+            </w:pPr>
+          </w:p>
         </w:tc>
       </w:tr>
       <w:tr>
@@ -539,19 +612,34 @@
           <w:tcPr>
             <w:tcW w:w="1276" w:type="dxa"/>
           </w:tcPr>
-          <w:p/>
-        </w:tc>
-        <w:tc>
-          <w:tcPr>
-            <w:tcW w:w="1260" w:type="dxa"/>
-          </w:tcPr>
-          <w:p/>
-        </w:tc>
-        <w:tc>
-          <w:tcPr>
-            <w:tcW w:w="1260" w:type="dxa"/>
-          </w:tcPr>
-          <w:p/>
+          <w:p>
+            <w:pPr>
+              <w:jc w:val="center"/>
+            </w:pPr>
+            <w:r>
+              <w:t>X</w:t>
+            </w:r>
+          </w:p>
+        </w:tc>
+        <w:tc>
+          <w:tcPr>
+            <w:tcW w:w="1260" w:type="dxa"/>
+          </w:tcPr>
+          <w:p>
+            <w:pPr>
+              <w:jc w:val="center"/>
+            </w:pPr>
+          </w:p>
+        </w:tc>
+        <w:tc>
+          <w:tcPr>
+            <w:tcW w:w="1260" w:type="dxa"/>
+          </w:tcPr>
+          <w:p>
+            <w:pPr>
+              <w:jc w:val="center"/>
+            </w:pPr>
+          </w:p>
         </w:tc>
       </w:tr>
       <w:tr>
@@ -587,19 +675,34 @@
           <w:tcPr>
             <w:tcW w:w="1276" w:type="dxa"/>
           </w:tcPr>
-          <w:p/>
-        </w:tc>
-        <w:tc>
-          <w:tcPr>
-            <w:tcW w:w="1260" w:type="dxa"/>
-          </w:tcPr>
-          <w:p/>
-        </w:tc>
-        <w:tc>
-          <w:tcPr>
-            <w:tcW w:w="1260" w:type="dxa"/>
-          </w:tcPr>
-          <w:p/>
+          <w:p>
+            <w:pPr>
+              <w:jc w:val="center"/>
+            </w:pPr>
+            <w:r>
+              <w:t>X</w:t>
+            </w:r>
+          </w:p>
+        </w:tc>
+        <w:tc>
+          <w:tcPr>
+            <w:tcW w:w="1260" w:type="dxa"/>
+          </w:tcPr>
+          <w:p>
+            <w:pPr>
+              <w:jc w:val="center"/>
+            </w:pPr>
+          </w:p>
+        </w:tc>
+        <w:tc>
+          <w:tcPr>
+            <w:tcW w:w="1260" w:type="dxa"/>
+          </w:tcPr>
+          <w:p>
+            <w:pPr>
+              <w:jc w:val="center"/>
+            </w:pPr>
+          </w:p>
         </w:tc>
       </w:tr>
       <w:tr>
@@ -635,19 +738,34 @@
           <w:tcPr>
             <w:tcW w:w="1276" w:type="dxa"/>
           </w:tcPr>
-          <w:p/>
-        </w:tc>
-        <w:tc>
-          <w:tcPr>
-            <w:tcW w:w="1260" w:type="dxa"/>
-          </w:tcPr>
-          <w:p/>
-        </w:tc>
-        <w:tc>
-          <w:tcPr>
-            <w:tcW w:w="1260" w:type="dxa"/>
-          </w:tcPr>
-          <w:p/>
+          <w:p>
+            <w:pPr>
+              <w:jc w:val="center"/>
+            </w:pPr>
+            <w:r>
+              <w:t>-</w:t>
+            </w:r>
+          </w:p>
+        </w:tc>
+        <w:tc>
+          <w:tcPr>
+            <w:tcW w:w="1260" w:type="dxa"/>
+          </w:tcPr>
+          <w:p>
+            <w:pPr>
+              <w:jc w:val="center"/>
+            </w:pPr>
+          </w:p>
+        </w:tc>
+        <w:tc>
+          <w:tcPr>
+            <w:tcW w:w="1260" w:type="dxa"/>
+          </w:tcPr>
+          <w:p>
+            <w:pPr>
+              <w:jc w:val="center"/>
+            </w:pPr>
+          </w:p>
         </w:tc>
       </w:tr>
       <w:tr>
@@ -683,19 +801,34 @@
           <w:tcPr>
             <w:tcW w:w="1276" w:type="dxa"/>
           </w:tcPr>
-          <w:p/>
-        </w:tc>
-        <w:tc>
-          <w:tcPr>
-            <w:tcW w:w="1260" w:type="dxa"/>
-          </w:tcPr>
-          <w:p/>
-        </w:tc>
-        <w:tc>
-          <w:tcPr>
-            <w:tcW w:w="1260" w:type="dxa"/>
-          </w:tcPr>
-          <w:p/>
+          <w:p>
+            <w:pPr>
+              <w:jc w:val="center"/>
+            </w:pPr>
+            <w:r>
+              <w:t>-</w:t>
+            </w:r>
+          </w:p>
+        </w:tc>
+        <w:tc>
+          <w:tcPr>
+            <w:tcW w:w="1260" w:type="dxa"/>
+          </w:tcPr>
+          <w:p>
+            <w:pPr>
+              <w:jc w:val="center"/>
+            </w:pPr>
+          </w:p>
+        </w:tc>
+        <w:tc>
+          <w:tcPr>
+            <w:tcW w:w="1260" w:type="dxa"/>
+          </w:tcPr>
+          <w:p>
+            <w:pPr>
+              <w:jc w:val="center"/>
+            </w:pPr>
+          </w:p>
         </w:tc>
       </w:tr>
       <w:tr>
@@ -719,51 +852,53 @@
               <w:rPr>
                 <w:lang w:val="en-US"/>
               </w:rPr>
-              <w:t xml:space="preserve">Stefan </w:t>
-            </w:r>
-            <w:proofErr w:type="spellStart"/>
-            <w:r>
+              <w:t>Stefan Versendaal</w:t>
+            </w:r>
+          </w:p>
+        </w:tc>
+        <w:tc>
+          <w:tcPr>
+            <w:tcW w:w="1570" w:type="dxa"/>
+          </w:tcPr>
+          <w:p>
+            <w:pPr>
               <w:rPr>
                 <w:lang w:val="en-US"/>
               </w:rPr>
-              <w:t>Versendaal</w:t>
-            </w:r>
-            <w:proofErr w:type="spellEnd"/>
-          </w:p>
-        </w:tc>
-        <w:tc>
-          <w:tcPr>
-            <w:tcW w:w="1570" w:type="dxa"/>
-          </w:tcPr>
-          <w:p>
-            <w:pPr>
+            </w:pPr>
+            <w:r>
+              <w:t>Regio NO</w:t>
+            </w:r>
+          </w:p>
+        </w:tc>
+        <w:tc>
+          <w:tcPr>
+            <w:tcW w:w="1276" w:type="dxa"/>
+          </w:tcPr>
+          <w:p>
+            <w:pPr>
+              <w:jc w:val="center"/>
               <w:rPr>
                 <w:lang w:val="en-US"/>
               </w:rPr>
             </w:pPr>
             <w:r>
-              <w:t>Regio NO</w:t>
-            </w:r>
-          </w:p>
-        </w:tc>
-        <w:tc>
-          <w:tcPr>
-            <w:tcW w:w="1276" w:type="dxa"/>
-          </w:tcPr>
-          <w:p>
-            <w:pPr>
               <w:rPr>
                 <w:lang w:val="en-US"/>
               </w:rPr>
-            </w:pPr>
-          </w:p>
-        </w:tc>
-        <w:tc>
-          <w:tcPr>
-            <w:tcW w:w="1260" w:type="dxa"/>
-          </w:tcPr>
-          <w:p>
-            <w:pPr>
+              <w:t>X</w:t>
+            </w:r>
+            <w:bookmarkStart w:id="0" w:name="_GoBack"/>
+            <w:bookmarkEnd w:id="0"/>
+          </w:p>
+        </w:tc>
+        <w:tc>
+          <w:tcPr>
+            <w:tcW w:w="1260" w:type="dxa"/>
+          </w:tcPr>
+          <w:p>
+            <w:pPr>
+              <w:jc w:val="center"/>
               <w:rPr>
                 <w:lang w:val="en-US"/>
               </w:rPr>
@@ -776,6 +911,7 @@
           </w:tcPr>
           <w:p>
             <w:pPr>
+              <w:jc w:val="center"/>
               <w:rPr>
                 <w:lang w:val="en-US"/>
               </w:rPr>
@@ -829,30 +965,39 @@
           </w:tcPr>
           <w:p>
             <w:pPr>
+              <w:jc w:val="center"/>
               <w:rPr>
                 <w:lang w:val="sv-SE"/>
               </w:rPr>
             </w:pPr>
-          </w:p>
-        </w:tc>
-        <w:tc>
-          <w:tcPr>
-            <w:tcW w:w="1260" w:type="dxa"/>
-          </w:tcPr>
-          <w:p>
-            <w:pPr>
+            <w:r>
               <w:rPr>
                 <w:lang w:val="sv-SE"/>
               </w:rPr>
-            </w:pPr>
-          </w:p>
-        </w:tc>
-        <w:tc>
-          <w:tcPr>
-            <w:tcW w:w="1260" w:type="dxa"/>
-          </w:tcPr>
-          <w:p>
-            <w:pPr>
+              <w:t>X</w:t>
+            </w:r>
+          </w:p>
+        </w:tc>
+        <w:tc>
+          <w:tcPr>
+            <w:tcW w:w="1260" w:type="dxa"/>
+          </w:tcPr>
+          <w:p>
+            <w:pPr>
+              <w:jc w:val="center"/>
+              <w:rPr>
+                <w:lang w:val="sv-SE"/>
+              </w:rPr>
+            </w:pPr>
+          </w:p>
+        </w:tc>
+        <w:tc>
+          <w:tcPr>
+            <w:tcW w:w="1260" w:type="dxa"/>
+          </w:tcPr>
+          <w:p>
+            <w:pPr>
+              <w:jc w:val="center"/>
               <w:rPr>
                 <w:lang w:val="sv-SE"/>
               </w:rPr>
@@ -881,54 +1026,54 @@
               <w:rPr>
                 <w:lang w:val="sv-SE"/>
               </w:rPr>
-              <w:t xml:space="preserve">Tom </w:t>
-            </w:r>
-            <w:proofErr w:type="spellStart"/>
-            <w:r>
+              <w:t>Tom Visser</w:t>
+            </w:r>
+          </w:p>
+        </w:tc>
+        <w:tc>
+          <w:tcPr>
+            <w:tcW w:w="1570" w:type="dxa"/>
+          </w:tcPr>
+          <w:p>
+            <w:pPr>
               <w:rPr>
                 <w:lang w:val="sv-SE"/>
               </w:rPr>
-              <w:t>Visser</w:t>
-            </w:r>
-            <w:proofErr w:type="spellEnd"/>
-          </w:p>
-        </w:tc>
-        <w:tc>
-          <w:tcPr>
-            <w:tcW w:w="1570" w:type="dxa"/>
-          </w:tcPr>
-          <w:p>
-            <w:pPr>
+            </w:pPr>
+            <w:r>
               <w:rPr>
                 <w:lang w:val="sv-SE"/>
               </w:rPr>
-            </w:pPr>
-            <w:r>
+              <w:t>SE</w:t>
+            </w:r>
+          </w:p>
+        </w:tc>
+        <w:tc>
+          <w:tcPr>
+            <w:tcW w:w="1276" w:type="dxa"/>
+          </w:tcPr>
+          <w:p>
+            <w:pPr>
+              <w:jc w:val="center"/>
               <w:rPr>
                 <w:lang w:val="sv-SE"/>
               </w:rPr>
-              <w:t>SE</w:t>
-            </w:r>
-          </w:p>
-        </w:tc>
-        <w:tc>
-          <w:tcPr>
-            <w:tcW w:w="1276" w:type="dxa"/>
-          </w:tcPr>
-          <w:p>
-            <w:pPr>
+            </w:pPr>
+            <w:r>
               <w:rPr>
                 <w:lang w:val="sv-SE"/>
               </w:rPr>
-            </w:pPr>
-          </w:p>
-        </w:tc>
-        <w:tc>
-          <w:tcPr>
-            <w:tcW w:w="1260" w:type="dxa"/>
-          </w:tcPr>
-          <w:p>
-            <w:pPr>
+              <w:t>X</w:t>
+            </w:r>
+          </w:p>
+        </w:tc>
+        <w:tc>
+          <w:tcPr>
+            <w:tcW w:w="1260" w:type="dxa"/>
+          </w:tcPr>
+          <w:p>
+            <w:pPr>
+              <w:jc w:val="center"/>
               <w:rPr>
                 <w:lang w:val="sv-SE"/>
               </w:rPr>
@@ -941,6 +1086,7 @@
           </w:tcPr>
           <w:p>
             <w:pPr>
+              <w:jc w:val="center"/>
               <w:rPr>
                 <w:lang w:val="sv-SE"/>
               </w:rPr>
@@ -957,24 +1103,24 @@
       </w:pPr>
     </w:p>
     <w:p>
+      <w:r>
+        <w:t>Dag 1: Tom Trienen blijkt gee</w:t>
+      </w:r>
+      <w:r>
+        <w:t>n bevestiging gekregen te hebben en is die avond niet gebleven/geweest.</w:t>
+      </w:r>
+    </w:p>
+    <w:p>
       <w:pPr>
         <w:rPr>
           <w:lang w:val="en-US"/>
         </w:rPr>
       </w:pPr>
-      <w:proofErr w:type="spellStart"/>
       <w:r>
         <w:rPr>
           <w:lang w:val="en-US"/>
         </w:rPr>
-        <w:t>Reservelijst</w:t>
-      </w:r>
-      <w:proofErr w:type="spellEnd"/>
-      <w:r>
-        <w:rPr>
-          <w:lang w:val="en-US"/>
-        </w:rPr>
-        <w:t xml:space="preserve"> </w:t>
+        <w:t xml:space="preserve">Reservelijst </w:t>
       </w:r>
     </w:p>
     <w:p>
@@ -1025,6 +1171,30 @@
       <w:r>
         <w:t>Robin Suiker</w:t>
       </w:r>
+      <w:r>
+        <w:rPr>
+          <w:lang w:val="en-US"/>
+        </w:rPr>
+        <w:tab/>
+      </w:r>
+      <w:r>
+        <w:rPr>
+          <w:lang w:val="en-US"/>
+        </w:rPr>
+        <w:tab/>
+      </w:r>
+      <w:r>
+        <w:rPr>
+          <w:lang w:val="en-US"/>
+        </w:rPr>
+        <w:tab/>
+      </w:r>
+      <w:r>
+        <w:rPr>
+          <w:lang w:val="en-US"/>
+        </w:rPr>
+        <w:t>Regio NONL</w:t>
+      </w:r>
     </w:p>
     <w:p>
       <w:pPr>
@@ -1037,6 +1207,15 @@
       <w:r>
         <w:t>Ivo van Wieringen</w:t>
       </w:r>
+      <w:r>
+        <w:tab/>
+      </w:r>
+      <w:r>
+        <w:tab/>
+      </w:r>
+      <w:r>
+        <w:t>Regio NONL</w:t>
+      </w:r>
     </w:p>
     <w:p>
       <w:pPr>
@@ -1045,25 +1224,10 @@
           <w:ilvl w:val="0"/>
           <w:numId w:val="2"/>
         </w:numPr>
-        <w:rPr>
-          <w:lang w:val="en-US"/>
-        </w:rPr>
       </w:pPr>
     </w:p>
-    <w:p>
-      <w:pPr>
-        <w:rPr>
-          <w:lang w:val="en-US"/>
-        </w:rPr>
-      </w:pPr>
-    </w:p>
-    <w:p>
-      <w:pPr>
-        <w:rPr>
-          <w:lang w:val="en-US"/>
-        </w:rPr>
-      </w:pPr>
-    </w:p>
+    <w:p/>
+    <w:p/>
     <w:p/>
     <w:sectPr>
       <w:pgSz w:w="11906" w:h="16838"/>

</xml_diff>

<commit_message>
update after day 2
</commit_message>
<xml_diff>
--- a/Workshop/2018-10 Deelnemerslijst Microservices en Docker najaar 2018.docx
+++ b/Workshop/2018-10 Deelnemerslijst Microservices en Docker najaar 2018.docx
@@ -142,6 +142,9 @@
             <w:pPr>
               <w:jc w:val="center"/>
             </w:pPr>
+            <w:r>
+              <w:t>X</w:t>
+            </w:r>
           </w:p>
         </w:tc>
         <w:tc>
@@ -205,6 +208,9 @@
             <w:pPr>
               <w:jc w:val="center"/>
             </w:pPr>
+            <w:r>
+              <w:t>X</w:t>
+            </w:r>
           </w:p>
         </w:tc>
         <w:tc>
@@ -288,6 +294,12 @@
                 <w:lang w:val="en-US"/>
               </w:rPr>
             </w:pPr>
+            <w:r>
+              <w:rPr>
+                <w:lang w:val="en-US"/>
+              </w:rPr>
+              <w:t>X</w:t>
+            </w:r>
           </w:p>
         </w:tc>
         <w:tc>
@@ -374,6 +386,12 @@
                 <w:lang w:val="en-US"/>
               </w:rPr>
             </w:pPr>
+            <w:r>
+              <w:rPr>
+                <w:lang w:val="en-US"/>
+              </w:rPr>
+              <w:t>X</w:t>
+            </w:r>
           </w:p>
         </w:tc>
         <w:tc>
@@ -440,6 +458,9 @@
             <w:pPr>
               <w:jc w:val="center"/>
             </w:pPr>
+            <w:r>
+              <w:t>X</w:t>
+            </w:r>
           </w:p>
         </w:tc>
         <w:tc>
@@ -503,6 +524,9 @@
             <w:pPr>
               <w:jc w:val="center"/>
             </w:pPr>
+            <w:r>
+              <w:t>X</w:t>
+            </w:r>
           </w:p>
         </w:tc>
         <w:tc>
@@ -566,6 +590,9 @@
             <w:pPr>
               <w:jc w:val="center"/>
             </w:pPr>
+            <w:r>
+              <w:t>X</w:t>
+            </w:r>
           </w:p>
         </w:tc>
         <w:tc>
@@ -629,6 +656,9 @@
             <w:pPr>
               <w:jc w:val="center"/>
             </w:pPr>
+            <w:r>
+              <w:t>X</w:t>
+            </w:r>
           </w:p>
         </w:tc>
         <w:tc>
@@ -692,6 +722,9 @@
             <w:pPr>
               <w:jc w:val="center"/>
             </w:pPr>
+            <w:r>
+              <w:t>X</w:t>
+            </w:r>
           </w:p>
         </w:tc>
         <w:tc>
@@ -755,6 +788,11 @@
             <w:pPr>
               <w:jc w:val="center"/>
             </w:pPr>
+            <w:r>
+              <w:t>-</w:t>
+            </w:r>
+            <w:bookmarkStart w:id="0" w:name="_GoBack"/>
+            <w:bookmarkEnd w:id="0"/>
           </w:p>
         </w:tc>
         <w:tc>
@@ -818,6 +856,9 @@
             <w:pPr>
               <w:jc w:val="center"/>
             </w:pPr>
+            <w:r>
+              <w:t>X</w:t>
+            </w:r>
           </w:p>
         </w:tc>
         <w:tc>
@@ -888,21 +929,25 @@
               </w:rPr>
               <w:t>X</w:t>
             </w:r>
-            <w:bookmarkStart w:id="0" w:name="_GoBack"/>
-            <w:bookmarkEnd w:id="0"/>
-          </w:p>
-        </w:tc>
-        <w:tc>
-          <w:tcPr>
-            <w:tcW w:w="1260" w:type="dxa"/>
-          </w:tcPr>
-          <w:p>
-            <w:pPr>
-              <w:jc w:val="center"/>
-              <w:rPr>
-                <w:lang w:val="en-US"/>
-              </w:rPr>
-            </w:pPr>
+          </w:p>
+        </w:tc>
+        <w:tc>
+          <w:tcPr>
+            <w:tcW w:w="1260" w:type="dxa"/>
+          </w:tcPr>
+          <w:p>
+            <w:pPr>
+              <w:jc w:val="center"/>
+              <w:rPr>
+                <w:lang w:val="en-US"/>
+              </w:rPr>
+            </w:pPr>
+            <w:r>
+              <w:rPr>
+                <w:lang w:val="en-US"/>
+              </w:rPr>
+              <w:t>X</w:t>
+            </w:r>
           </w:p>
         </w:tc>
         <w:tc>
@@ -989,6 +1034,12 @@
                 <w:lang w:val="sv-SE"/>
               </w:rPr>
             </w:pPr>
+            <w:r>
+              <w:rPr>
+                <w:lang w:val="sv-SE"/>
+              </w:rPr>
+              <w:t>X</w:t>
+            </w:r>
           </w:p>
         </w:tc>
         <w:tc>
@@ -1078,6 +1129,12 @@
                 <w:lang w:val="sv-SE"/>
               </w:rPr>
             </w:pPr>
+            <w:r>
+              <w:rPr>
+                <w:lang w:val="sv-SE"/>
+              </w:rPr>
+              <w:t>X</w:t>
+            </w:r>
           </w:p>
         </w:tc>
         <w:tc>
@@ -1116,11 +1173,19 @@
           <w:lang w:val="en-US"/>
         </w:rPr>
       </w:pPr>
+      <w:proofErr w:type="spellStart"/>
       <w:r>
         <w:rPr>
           <w:lang w:val="en-US"/>
         </w:rPr>
-        <w:t xml:space="preserve">Reservelijst </w:t>
+        <w:t>Reservelijst</w:t>
+      </w:r>
+      <w:proofErr w:type="spellEnd"/>
+      <w:r>
+        <w:rPr>
+          <w:lang w:val="en-US"/>
+        </w:rPr>
+        <w:t xml:space="preserve"> </w:t>
       </w:r>
     </w:p>
     <w:p>

</xml_diff>

<commit_message>
Completed the ApenContainer; updates after day 3; ultimate monkey-setup complete (see konijn/Dockerfile)
</commit_message>
<xml_diff>
--- a/Workshop/2018-10 Deelnemerslijst Microservices en Docker najaar 2018.docx
+++ b/Workshop/2018-10 Deelnemerslijst Microservices en Docker najaar 2018.docx
@@ -155,6 +155,9 @@
             <w:pPr>
               <w:jc w:val="center"/>
             </w:pPr>
+            <w:r>
+              <w:t>-</w:t>
+            </w:r>
           </w:p>
         </w:tc>
       </w:tr>
@@ -221,6 +224,9 @@
             <w:pPr>
               <w:jc w:val="center"/>
             </w:pPr>
+            <w:r>
+              <w:t>X</w:t>
+            </w:r>
           </w:p>
         </w:tc>
       </w:tr>
@@ -313,6 +319,12 @@
                 <w:lang w:val="en-US"/>
               </w:rPr>
             </w:pPr>
+            <w:r>
+              <w:rPr>
+                <w:lang w:val="en-US"/>
+              </w:rPr>
+              <w:t>X</w:t>
+            </w:r>
           </w:p>
         </w:tc>
       </w:tr>
@@ -405,6 +417,12 @@
                 <w:lang w:val="en-US"/>
               </w:rPr>
             </w:pPr>
+            <w:r>
+              <w:rPr>
+                <w:lang w:val="en-US"/>
+              </w:rPr>
+              <w:t>X</w:t>
+            </w:r>
           </w:p>
         </w:tc>
       </w:tr>
@@ -471,6 +489,9 @@
             <w:pPr>
               <w:jc w:val="center"/>
             </w:pPr>
+            <w:r>
+              <w:t>X</w:t>
+            </w:r>
           </w:p>
         </w:tc>
       </w:tr>
@@ -537,6 +558,9 @@
             <w:pPr>
               <w:jc w:val="center"/>
             </w:pPr>
+            <w:r>
+              <w:t>X</w:t>
+            </w:r>
           </w:p>
         </w:tc>
       </w:tr>
@@ -603,6 +627,9 @@
             <w:pPr>
               <w:jc w:val="center"/>
             </w:pPr>
+            <w:r>
+              <w:t>-</w:t>
+            </w:r>
           </w:p>
         </w:tc>
       </w:tr>
@@ -669,6 +696,9 @@
             <w:pPr>
               <w:jc w:val="center"/>
             </w:pPr>
+            <w:r>
+              <w:t>-</w:t>
+            </w:r>
           </w:p>
         </w:tc>
       </w:tr>
@@ -735,6 +765,9 @@
             <w:pPr>
               <w:jc w:val="center"/>
             </w:pPr>
+            <w:r>
+              <w:t>X</w:t>
+            </w:r>
           </w:p>
         </w:tc>
       </w:tr>
@@ -791,18 +824,19 @@
             <w:r>
               <w:t>-</w:t>
             </w:r>
-            <w:bookmarkStart w:id="0" w:name="_GoBack"/>
-            <w:bookmarkEnd w:id="0"/>
-          </w:p>
-        </w:tc>
-        <w:tc>
-          <w:tcPr>
-            <w:tcW w:w="1260" w:type="dxa"/>
-          </w:tcPr>
-          <w:p>
-            <w:pPr>
-              <w:jc w:val="center"/>
-            </w:pPr>
+          </w:p>
+        </w:tc>
+        <w:tc>
+          <w:tcPr>
+            <w:tcW w:w="1260" w:type="dxa"/>
+          </w:tcPr>
+          <w:p>
+            <w:pPr>
+              <w:jc w:val="center"/>
+            </w:pPr>
+            <w:r>
+              <w:t>-</w:t>
+            </w:r>
           </w:p>
         </w:tc>
       </w:tr>
@@ -869,6 +903,9 @@
             <w:pPr>
               <w:jc w:val="center"/>
             </w:pPr>
+            <w:r>
+              <w:t>X</w:t>
+            </w:r>
           </w:p>
         </w:tc>
       </w:tr>
@@ -961,6 +998,12 @@
                 <w:lang w:val="en-US"/>
               </w:rPr>
             </w:pPr>
+            <w:r>
+              <w:rPr>
+                <w:lang w:val="en-US"/>
+              </w:rPr>
+              <w:t>X</w:t>
+            </w:r>
           </w:p>
         </w:tc>
       </w:tr>
@@ -1053,6 +1096,12 @@
                 <w:lang w:val="sv-SE"/>
               </w:rPr>
             </w:pPr>
+            <w:r>
+              <w:rPr>
+                <w:lang w:val="sv-SE"/>
+              </w:rPr>
+              <w:t>X</w:t>
+            </w:r>
           </w:p>
         </w:tc>
       </w:tr>
@@ -1148,6 +1197,12 @@
                 <w:lang w:val="sv-SE"/>
               </w:rPr>
             </w:pPr>
+            <w:r>
+              <w:rPr>
+                <w:lang w:val="sv-SE"/>
+              </w:rPr>
+              <w:t>X</w:t>
+            </w:r>
           </w:p>
         </w:tc>
       </w:tr>
@@ -1165,6 +1220,22 @@
       </w:r>
       <w:r>
         <w:t>n bevestiging gekregen te hebben en is die avond niet gebleven/geweest.</w:t>
+      </w:r>
+    </w:p>
+    <w:p>
+      <w:r>
+        <w:t>Dag 3: Martijn</w:t>
+      </w:r>
+      <w:r>
+        <w:t xml:space="preserve"> Kloosterman</w:t>
+      </w:r>
+      <w:r>
+        <w:t xml:space="preserve"> had ons aangegeven afwezig te zijn, Pim van Oers had zich ziekgemeld, Wilma v.d. Eijnden was afgemeld en liet zich vervangen (Natasha Latham), Tom T.</w:t>
+      </w:r>
+      <w:bookmarkStart w:id="0" w:name="_GoBack"/>
+      <w:bookmarkEnd w:id="0"/>
+      <w:r>
+        <w:t xml:space="preserve"> liet zich vervangen door Daveron v.d. Ham.</w:t>
       </w:r>
     </w:p>
     <w:p>

</xml_diff>